<commit_message>
3:46 pm 9/12/2020 get back to work
</commit_message>
<xml_diff>
--- a/Data Structures and Algorithms lab/Project/Mohammad Ali Jinnah University.docx
+++ b/Data Structures and Algorithms lab/Project/Mohammad Ali Jinnah University.docx
@@ -63,6 +63,8 @@
           </wp:inline>
         </w:drawing>
       </w:r>
+      <w:bookmarkStart w:id="0" w:name="_GoBack"/>
+      <w:bookmarkEnd w:id="0"/>
     </w:p>
     <w:p>
       <w:pPr>
@@ -218,51 +220,11 @@
       <w:r>
         <w:rPr>
           <w:rFonts w:ascii="Times New Roman" w:hAnsi="Times New Roman" w:cs="Times New Roman"/>
-          <w:sz w:val="32"/>
-          <w:szCs w:val="32"/>
-        </w:rPr>
-        <w:t>Data Structures and Algorithms</w:t>
-      </w:r>
-      <w:r>
-        <w:rPr>
-          <w:rFonts w:ascii="Times New Roman" w:hAnsi="Times New Roman" w:cs="Times New Roman"/>
-          <w:sz w:val="36"/>
-          <w:szCs w:val="32"/>
-        </w:rPr>
-        <w:t xml:space="preserve"> </w:t>
-      </w:r>
-      <w:r>
-        <w:rPr>
-          <w:rFonts w:ascii="Times New Roman" w:hAnsi="Times New Roman" w:cs="Times New Roman"/>
-          <w:sz w:val="32"/>
-          <w:szCs w:val="32"/>
-        </w:rPr>
-        <w:t>Lab</w:t>
-      </w:r>
-      <w:r>
-        <w:rPr>
-          <w:rFonts w:ascii="Times New Roman" w:hAnsi="Times New Roman" w:cs="Times New Roman"/>
-          <w:sz w:val="32"/>
-          <w:szCs w:val="32"/>
-        </w:rPr>
-        <w:t xml:space="preserve"> </w:t>
-      </w:r>
-      <w:r>
-        <w:rPr>
-          <w:rFonts w:ascii="Times New Roman" w:hAnsi="Times New Roman" w:cs="Times New Roman"/>
-          <w:sz w:val="28"/>
-          <w:szCs w:val="32"/>
-        </w:rPr>
-        <w:t>(CS 2511</w:t>
-      </w:r>
-      <w:r>
-        <w:rPr>
-          <w:rFonts w:ascii="Times New Roman" w:hAnsi="Times New Roman" w:cs="Times New Roman"/>
-          <w:color w:val="000000"/>
-          <w:sz w:val="28"/>
-          <w:szCs w:val="32"/>
-        </w:rPr>
-        <w:t>)</w:t>
+          <w:color w:val="000000"/>
+          <w:sz w:val="32"/>
+          <w:szCs w:val="32"/>
+        </w:rPr>
+        <w:t>Software Engineering Lab FA20</w:t>
       </w:r>
     </w:p>
     <w:p>
@@ -277,8 +239,6 @@
           <w:u w:val="single"/>
         </w:rPr>
       </w:pPr>
-      <w:bookmarkStart w:id="0" w:name="_GoBack"/>
-      <w:bookmarkEnd w:id="0"/>
       <w:r>
         <w:rPr>
           <w:rFonts w:ascii="Times New Roman" w:hAnsi="Times New Roman" w:cs="Times New Roman"/>
@@ -302,7 +262,7 @@
           <w:sz w:val="32"/>
           <w:szCs w:val="32"/>
         </w:rPr>
-        <w:t>A</w:t>
+        <w:t>C</w:t>
       </w:r>
       <w:r>
         <w:rPr>
@@ -319,7 +279,8 @@
         <w:jc w:val="center"/>
         <w:rPr>
           <w:rFonts w:ascii="Times New Roman" w:hAnsi="Times New Roman" w:cs="Times New Roman"/>
-          <w:sz w:val="36"/>
+          <w:color w:val="auto"/>
+          <w:sz w:val="32"/>
           <w:szCs w:val="32"/>
         </w:rPr>
       </w:pPr>
@@ -360,7 +321,7 @@
           <w:sz w:val="32"/>
           <w:szCs w:val="32"/>
         </w:rPr>
-        <w:t xml:space="preserve">MUHAMMAD MUBASHIR KHAN </w:t>
+        <w:t>ABDUL BASIT</w:t>
       </w:r>
     </w:p>
     <w:p>
@@ -428,7 +389,7 @@
           <w:sz w:val="32"/>
           <w:szCs w:val="32"/>
         </w:rPr>
-        <w:t>Tuesday, November 10, 2020</w:t>
+        <w:t>Wednesday, December 9, 2020</w:t>
       </w:r>
       <w:r>
         <w:rPr>
@@ -521,32 +482,6 @@
           <w:szCs w:val="32"/>
         </w:rPr>
         <w:t>Muhammad Fahad (FA19-BSSE-0014).</w:t>
-      </w:r>
-    </w:p>
-    <w:p>
-      <w:pPr>
-        <w:pStyle w:val="ListParagraph"/>
-        <w:numPr>
-          <w:ilvl w:val="0"/>
-          <w:numId w:val="4"/>
-        </w:numPr>
-        <w:spacing w:after="0" w:line="240" w:lineRule="auto"/>
-        <w:rPr>
-          <w:rFonts w:ascii="Times New Roman" w:hAnsi="Times New Roman" w:cs="Times New Roman"/>
-          <w:b/>
-          <w:color w:val="000000"/>
-          <w:sz w:val="32"/>
-          <w:szCs w:val="32"/>
-        </w:rPr>
-      </w:pPr>
-      <w:r>
-        <w:rPr>
-          <w:rFonts w:ascii="Times New Roman" w:hAnsi="Times New Roman" w:cs="Times New Roman"/>
-          <w:color w:val="000000"/>
-          <w:sz w:val="32"/>
-          <w:szCs w:val="32"/>
-        </w:rPr>
-        <w:t>Jaffar Abbas (FA19-BSSE-0008).</w:t>
       </w:r>
     </w:p>
     <w:p>
@@ -1190,42 +1125,27 @@
           <w:shd w:val="clear" w:color="auto" w:fill="F9F9F9"/>
         </w:rPr>
       </w:pPr>
-      <w:r>
-        <w:rPr>
-          <w:rFonts w:ascii="Times New Roman" w:hAnsi="Times New Roman" w:cs="Times New Roman"/>
-          <w:color w:val="030303"/>
-          <w:sz w:val="26"/>
-          <w:szCs w:val="26"/>
-          <w:shd w:val="clear" w:color="auto" w:fill="F9F9F9"/>
-        </w:rPr>
-        <w:t>Maven</w:t>
-      </w:r>
-    </w:p>
-    <w:p>
-      <w:pPr>
-        <w:pStyle w:val="ListParagraph"/>
-        <w:numPr>
-          <w:ilvl w:val="0"/>
-          <w:numId w:val="6"/>
-        </w:numPr>
-        <w:spacing w:after="0" w:line="240" w:lineRule="auto"/>
-        <w:rPr>
-          <w:rFonts w:ascii="Times New Roman" w:hAnsi="Times New Roman" w:cs="Times New Roman"/>
-          <w:color w:val="030303"/>
-          <w:sz w:val="26"/>
-          <w:szCs w:val="26"/>
-          <w:shd w:val="clear" w:color="auto" w:fill="F9F9F9"/>
-        </w:rPr>
-      </w:pPr>
-      <w:r>
-        <w:rPr>
-          <w:rFonts w:ascii="Times New Roman" w:hAnsi="Times New Roman" w:cs="Times New Roman"/>
-          <w:color w:val="030303"/>
-          <w:sz w:val="26"/>
-          <w:szCs w:val="26"/>
-          <w:shd w:val="clear" w:color="auto" w:fill="F9F9F9"/>
-        </w:rPr>
-        <w:t>Tesseract OCR Framework</w:t>
+      <w:proofErr w:type="spellStart"/>
+      <w:r>
+        <w:rPr>
+          <w:rFonts w:ascii="Times New Roman" w:hAnsi="Times New Roman" w:cs="Times New Roman"/>
+          <w:color w:val="030303"/>
+          <w:sz w:val="26"/>
+          <w:szCs w:val="26"/>
+          <w:shd w:val="clear" w:color="auto" w:fill="F9F9F9"/>
+        </w:rPr>
+        <w:t>Tesseract</w:t>
+      </w:r>
+      <w:proofErr w:type="spellEnd"/>
+      <w:r>
+        <w:rPr>
+          <w:rFonts w:ascii="Times New Roman" w:hAnsi="Times New Roman" w:cs="Times New Roman"/>
+          <w:color w:val="030303"/>
+          <w:sz w:val="26"/>
+          <w:szCs w:val="26"/>
+          <w:shd w:val="clear" w:color="auto" w:fill="F9F9F9"/>
+        </w:rPr>
+        <w:t xml:space="preserve"> OCR Framework</w:t>
       </w:r>
     </w:p>
     <w:sectPr>
@@ -1285,7 +1205,7 @@
       <w:rPr>
         <w:noProof/>
       </w:rPr>
-      <w:t>Tuesday, November 10, 2020</w:t>
+      <w:t>Wednesday, December 9, 2020</w:t>
     </w:r>
     <w:r>
       <w:fldChar w:fldCharType="end"/>
@@ -1323,7 +1243,7 @@
           <w:rPr>
             <w:noProof/>
           </w:rPr>
-          <w:t>1</w:t>
+          <w:t>2</w:t>
         </w:r>
         <w:r>
           <w:rPr>
@@ -1369,32 +1289,16 @@
       <w:pStyle w:val="Header"/>
       <w:jc w:val="center"/>
       <w:rPr>
-        <w:sz w:val="24"/>
+        <w:sz w:val="28"/>
       </w:rPr>
     </w:pPr>
     <w:r>
       <w:rPr>
         <w:rFonts w:ascii="Times New Roman" w:hAnsi="Times New Roman" w:cs="Times New Roman"/>
-        <w:sz w:val="28"/>
+        <w:sz w:val="36"/>
         <w:szCs w:val="32"/>
       </w:rPr>
-      <w:t>Data Structures and Algorithms</w:t>
-    </w:r>
-    <w:r>
-      <w:rPr>
-        <w:rFonts w:ascii="Times New Roman" w:hAnsi="Times New Roman" w:cs="Times New Roman"/>
-        <w:sz w:val="32"/>
-        <w:szCs w:val="32"/>
-      </w:rPr>
-      <w:t xml:space="preserve"> </w:t>
-    </w:r>
-    <w:r>
-      <w:rPr>
-        <w:rFonts w:ascii="Times New Roman" w:hAnsi="Times New Roman" w:cs="Times New Roman"/>
-        <w:sz w:val="28"/>
-        <w:szCs w:val="32"/>
-      </w:rPr>
-      <w:t>Lab</w:t>
+      <w:t>Software Engineering Lab FA20</w:t>
     </w:r>
   </w:p>
 </w:hdr>
@@ -1402,7 +1306,7 @@
 
 <file path=word/numbering.xml><?xml version="1.0" encoding="utf-8"?>
 <w:numbering xmlns:wpc="http://schemas.microsoft.com/office/word/2010/wordprocessingCanvas" xmlns:mc="http://schemas.openxmlformats.org/markup-compatibility/2006" xmlns:o="urn:schemas-microsoft-com:office:office" xmlns:r="http://schemas.openxmlformats.org/officeDocument/2006/relationships" xmlns:m="http://schemas.openxmlformats.org/officeDocument/2006/math" xmlns:v="urn:schemas-microsoft-com:vml" xmlns:wp14="http://schemas.microsoft.com/office/word/2010/wordprocessingDrawing" xmlns:wp="http://schemas.openxmlformats.org/drawingml/2006/wordprocessingDrawing" xmlns:w10="urn:schemas-microsoft-com:office:word" xmlns:w="http://schemas.openxmlformats.org/wordprocessingml/2006/main" xmlns:w14="http://schemas.microsoft.com/office/word/2010/wordml" xmlns:w15="http://schemas.microsoft.com/office/word/2012/wordml" xmlns:wpg="http://schemas.microsoft.com/office/word/2010/wordprocessingGroup" xmlns:wpi="http://schemas.microsoft.com/office/word/2010/wordprocessingInk" xmlns:wne="http://schemas.microsoft.com/office/word/2006/wordml" xmlns:wps="http://schemas.microsoft.com/office/word/2010/wordprocessingShape" mc:Ignorable="w14 w15 wp14">
-  <w:abstractNum w:abstractNumId="0" w15:restartNumberingAfterBreak="0">
+  <w:abstractNum w:abstractNumId="0">
     <w:nsid w:val="09DA2AD9"/>
     <w:multiLevelType w:val="hybridMultilevel"/>
     <w:tmpl w:val="02A48EE6"/>
@@ -1491,7 +1395,7 @@
       </w:pPr>
     </w:lvl>
   </w:abstractNum>
-  <w:abstractNum w:abstractNumId="1" w15:restartNumberingAfterBreak="0">
+  <w:abstractNum w:abstractNumId="1">
     <w:nsid w:val="219209C1"/>
     <w:multiLevelType w:val="hybridMultilevel"/>
     <w:tmpl w:val="E0D4C206"/>
@@ -1581,7 +1485,7 @@
       </w:pPr>
     </w:lvl>
   </w:abstractNum>
-  <w:abstractNum w:abstractNumId="2" w15:restartNumberingAfterBreak="0">
+  <w:abstractNum w:abstractNumId="2">
     <w:nsid w:val="3C12301F"/>
     <w:multiLevelType w:val="hybridMultilevel"/>
     <w:tmpl w:val="DC149C58"/>
@@ -1672,7 +1576,7 @@
       </w:pPr>
     </w:lvl>
   </w:abstractNum>
-  <w:abstractNum w:abstractNumId="3" w15:restartNumberingAfterBreak="0">
+  <w:abstractNum w:abstractNumId="3">
     <w:nsid w:val="3C414BF4"/>
     <w:multiLevelType w:val="hybridMultilevel"/>
     <w:tmpl w:val="06EE1CF0"/>
@@ -1758,7 +1662,7 @@
       </w:pPr>
     </w:lvl>
   </w:abstractNum>
-  <w:abstractNum w:abstractNumId="4" w15:restartNumberingAfterBreak="0">
+  <w:abstractNum w:abstractNumId="4">
     <w:nsid w:val="3CB073E8"/>
     <w:multiLevelType w:val="hybridMultilevel"/>
     <w:tmpl w:val="C9C41366"/>
@@ -1844,7 +1748,7 @@
       </w:pPr>
     </w:lvl>
   </w:abstractNum>
-  <w:abstractNum w:abstractNumId="5" w15:restartNumberingAfterBreak="0">
+  <w:abstractNum w:abstractNumId="5">
     <w:nsid w:val="603C2FAB"/>
     <w:multiLevelType w:val="hybridMultilevel"/>
     <w:tmpl w:val="4B9629A8"/>

</xml_diff>